<commit_message>
add app interface to get movie list
</commit_message>
<xml_diff>
--- a/doc/协议文档.docx
+++ b/doc/协议文档.docx
@@ -224,8 +224,6 @@
         </w:rPr>
         <w:t>协议</w:t>
       </w:r>
-      <w:bookmarkStart w:id="0" w:name="_GoBack"/>
-      <w:bookmarkEnd w:id="0"/>
     </w:p>
     <w:p>
       <w:pPr>
@@ -4621,9 +4619,42 @@
     <w:p>
       <w:pPr>
         <w:ind w:left="720" w:firstLine="720"/>
-      </w:pPr>
-      <w:r>
-        <w:t>“movie_type”:”1”,// 1:</w:t>
+        <w:rPr>
+          <w:rFonts w:hint="eastAsia"/>
+        </w:rPr>
+      </w:pPr>
+      <w:r>
+        <w:t>“movie_type”:”</w:t>
+      </w:r>
+      <w:r>
+        <w:t>0x0</w:t>
+      </w:r>
+      <w:r>
+        <w:t>1”,</w:t>
+      </w:r>
+      <w:r>
+        <w:t>// 0x00</w:t>
+      </w:r>
+      <w:r>
+        <w:t>:</w:t>
+      </w:r>
+      <w:r>
+        <w:rPr>
+          <w:rFonts w:hint="eastAsia"/>
+        </w:rPr>
+        <w:t>首页</w:t>
+      </w:r>
+      <w:r>
+        <w:rPr>
+          <w:rFonts w:hint="eastAsia"/>
+        </w:rPr>
+        <w:t>,0x01</w:t>
+      </w:r>
+      <w:r>
+        <w:rPr>
+          <w:rFonts w:hint="eastAsia"/>
+        </w:rPr>
+        <w:t>:</w:t>
       </w:r>
       <w:r>
         <w:rPr>
@@ -4632,10 +4663,118 @@
         <w:t>最新</w:t>
       </w:r>
       <w:r>
-        <w:rPr>
-          <w:rFonts w:hint="eastAsia"/>
-        </w:rPr>
-        <w:t>,2:</w:t>
+        <w:t>,0x02</w:t>
+      </w:r>
+      <w:r>
+        <w:rPr>
+          <w:rFonts w:hint="eastAsia"/>
+        </w:rPr>
+        <w:t>:</w:t>
+      </w:r>
+      <w:r>
+        <w:rPr>
+          <w:rFonts w:hint="eastAsia"/>
+        </w:rPr>
+        <w:t>欧美</w:t>
+      </w:r>
+      <w:r>
+        <w:t>,0x03</w:t>
+      </w:r>
+      <w:r>
+        <w:t>:</w:t>
+      </w:r>
+      <w:r>
+        <w:rPr>
+          <w:rFonts w:hint="eastAsia"/>
+        </w:rPr>
+        <w:t>日韩</w:t>
+      </w:r>
+      <w:r>
+        <w:t>,</w:t>
+      </w:r>
+      <w:r>
+        <w:rPr>
+          <w:rFonts w:hint="eastAsia"/>
+        </w:rPr>
+        <w:t xml:space="preserve"> ,0x04</w:t>
+      </w:r>
+      <w:r>
+        <w:rPr>
+          <w:rFonts w:hint="eastAsia"/>
+        </w:rPr>
+        <w:t>:</w:t>
+      </w:r>
+      <w:r>
+        <w:rPr>
+          <w:rFonts w:hint="eastAsia"/>
+        </w:rPr>
+        <w:t>国</w:t>
+      </w:r>
+      <w:r>
+        <w:t>剧</w:t>
+      </w:r>
+      <w:r>
+        <w:t>,0x05</w:t>
+      </w:r>
+      <w:r>
+        <w:t>:</w:t>
+      </w:r>
+      <w:r>
+        <w:rPr>
+          <w:rFonts w:hint="eastAsia"/>
+        </w:rPr>
+        <w:t>综艺</w:t>
+      </w:r>
+      <w:r>
+        <w:rPr>
+          <w:rFonts w:hint="eastAsia"/>
+        </w:rPr>
+        <w:t>,0x06</w:t>
+      </w:r>
+      <w:r>
+        <w:rPr>
+          <w:rFonts w:hint="eastAsia"/>
+        </w:rPr>
+        <w:t>:</w:t>
+      </w:r>
+      <w:r>
+        <w:rPr>
+          <w:rFonts w:hint="eastAsia"/>
+        </w:rPr>
+        <w:t>美剧</w:t>
+      </w:r>
+      <w:r>
+        <w:rPr>
+          <w:rFonts w:hint="eastAsia"/>
+        </w:rPr>
+        <w:t>,0</w:t>
+      </w:r>
+      <w:r>
+        <w:t>x07:</w:t>
+      </w:r>
+      <w:r>
+        <w:rPr>
+          <w:rFonts w:hint="eastAsia"/>
+        </w:rPr>
+        <w:t>评分</w:t>
+      </w:r>
+      <w:r>
+        <w:t>最高</w:t>
+      </w:r>
+      <w:r>
+        <w:rPr>
+          <w:rFonts w:hint="eastAsia"/>
+        </w:rPr>
+        <w:t>,0</w:t>
+      </w:r>
+      <w:r>
+        <w:t>x08</w:t>
+      </w:r>
+      <w:r>
+        <w:rPr>
+          <w:rFonts w:hint="eastAsia"/>
+        </w:rPr>
+        <w:t>:</w:t>
       </w:r>
       <w:r>
         <w:rPr>
@@ -4643,80 +4782,87 @@
         </w:rPr>
         <w:t>国内</w:t>
       </w:r>
-      <w:r>
-        <w:t>,3</w:t>
-      </w:r>
-      <w:r>
-        <w:rPr>
-          <w:rFonts w:hint="eastAsia"/>
-        </w:rPr>
+      <w:bookmarkStart w:id="0" w:name="_GoBack"/>
+      <w:bookmarkEnd w:id="0"/>
+    </w:p>
+    <w:p>
+      <w:pPr>
+        <w:ind w:left="720" w:firstLine="720"/>
+        <w:rPr>
+          <w:rFonts w:hint="eastAsia"/>
+        </w:rPr>
+      </w:pPr>
+      <w:r>
+        <w:t>“sort_type”:”0x00”, //</w:t>
+      </w:r>
+      <w:r>
+        <w:rPr>
+          <w:rFonts w:hint="eastAsia"/>
+        </w:rPr>
+        <w:t>排序</w:t>
+      </w:r>
+      <w:r>
+        <w:t>方式，默认时间排序，</w:t>
+      </w:r>
+      <w:r>
+        <w:rPr>
+          <w:rFonts w:hint="eastAsia"/>
+        </w:rPr>
+        <w:t>0</w:t>
+      </w:r>
+      <w:r>
+        <w:t>x00</w:t>
+      </w:r>
+      <w:r>
+        <w:rPr>
+          <w:rFonts w:hint="eastAsia"/>
+        </w:rPr>
+        <w:t>时间</w:t>
+      </w:r>
+      <w:r>
+        <w:t>排序，</w:t>
+      </w:r>
+      <w:r>
+        <w:rPr>
+          <w:rFonts w:hint="eastAsia"/>
+        </w:rPr>
+        <w:t>0x01</w:t>
+      </w:r>
+      <w:r>
         <w:t>:</w:t>
       </w:r>
       <w:r>
         <w:rPr>
           <w:rFonts w:hint="eastAsia"/>
         </w:rPr>
-        <w:t>欧美</w:t>
-      </w:r>
-      <w:r>
-        <w:t>,4:</w:t>
-      </w:r>
-      <w:r>
-        <w:rPr>
-          <w:rFonts w:hint="eastAsia"/>
-        </w:rPr>
-        <w:t>日韩</w:t>
-      </w:r>
-      <w:r>
+        <w:t>评分</w:t>
+      </w:r>
+      <w:r>
+        <w:t>排序</w:t>
+      </w:r>
+      <w:r>
+        <w:rPr>
+          <w:rFonts w:hint="eastAsia"/>
+        </w:rPr>
         <w:t>,</w:t>
       </w:r>
       <w:r>
-        <w:rPr>
-          <w:rFonts w:hint="eastAsia"/>
-        </w:rPr>
-        <w:t>5:</w:t>
-      </w:r>
-      <w:r>
-        <w:rPr>
-          <w:rFonts w:hint="eastAsia"/>
-        </w:rPr>
-        <w:t>按评分</w:t>
-      </w:r>
-      <w:r>
-        <w:rPr>
-          <w:rFonts w:hint="eastAsia"/>
-        </w:rPr>
-        <w:t>,6:</w:t>
-      </w:r>
-      <w:r>
-        <w:rPr>
-          <w:rFonts w:hint="eastAsia"/>
-        </w:rPr>
-        <w:t>国</w:t>
-      </w:r>
-      <w:r>
-        <w:t>剧</w:t>
-      </w:r>
-      <w:r>
-        <w:t>,7:</w:t>
-      </w:r>
-      <w:r>
-        <w:rPr>
-          <w:rFonts w:hint="eastAsia"/>
-        </w:rPr>
-        <w:t>综艺</w:t>
-      </w:r>
-      <w:r>
-        <w:rPr>
-          <w:rFonts w:hint="eastAsia"/>
-        </w:rPr>
-        <w:t>,8:</w:t>
-      </w:r>
-      <w:r>
-        <w:rPr>
-          <w:rFonts w:hint="eastAsia"/>
-        </w:rPr>
-        <w:t>美剧</w:t>
+        <w:t>0</w:t>
+      </w:r>
+      <w:r>
+        <w:rPr>
+          <w:rFonts w:hint="eastAsia"/>
+        </w:rPr>
+        <w:t>x02:</w:t>
+      </w:r>
+      <w:r>
+        <w:rPr>
+          <w:rFonts w:hint="eastAsia"/>
+        </w:rPr>
+        <w:t>热度</w:t>
+      </w:r>
+      <w:r>
+        <w:t>排序</w:t>
       </w:r>
     </w:p>
     <w:p>
@@ -4854,6 +5000,25 @@
       <w:pPr>
         <w:spacing w:before="120" w:after="0" w:line="240" w:lineRule="atLeast"/>
         <w:ind w:left="720" w:firstLine="720"/>
+      </w:pPr>
+      <w:r>
+        <w:t>“</w:t>
+      </w:r>
+      <w:bookmarkStart w:id="1" w:name="OLE_LINK59"/>
+      <w:bookmarkStart w:id="2" w:name="OLE_LINK60"/>
+      <w:r>
+        <w:t>total_page</w:t>
+      </w:r>
+      <w:bookmarkEnd w:id="1"/>
+      <w:bookmarkEnd w:id="2"/>
+      <w:r>
+        <w:t>”:”3”</w:t>
+      </w:r>
+    </w:p>
+    <w:p>
+      <w:pPr>
+        <w:spacing w:before="120" w:after="0" w:line="240" w:lineRule="atLeast"/>
+        <w:ind w:left="720" w:firstLine="720"/>
         <w:rPr>
           <w:rFonts w:hint="eastAsia"/>
         </w:rPr>
@@ -4945,7 +5110,15 @@
       </w:r>
       <w:r>
         <w:tab/>
-        <w:t>“download_url”:”ftp://xxxx.xxxx.xxxx”,</w:t>
+        <w:t>“</w:t>
+      </w:r>
+      <w:bookmarkStart w:id="3" w:name="OLE_LINK61"/>
+      <w:r>
+        <w:t>download_url</w:t>
+      </w:r>
+      <w:bookmarkEnd w:id="3"/>
+      <w:r>
+        <w:t>”:”ftp://xxxx.xxxx.xxxx”,</w:t>
       </w:r>
     </w:p>
     <w:p>
@@ -5061,6 +5234,7 @@
         <w:ind w:left="720" w:firstLine="720"/>
       </w:pPr>
       <w:r>
+        <w:lastRenderedPageBreak/>
         <w:t>“</w:t>
       </w:r>
       <w:r>
@@ -5231,7 +5405,6 @@
         <w:rPr>
           <w:rFonts w:hint="eastAsia"/>
         </w:rPr>
-        <w:lastRenderedPageBreak/>
         <w:t>}</w:t>
       </w:r>
     </w:p>
@@ -6053,6 +6226,7 @@
         <w:rPr>
           <w:rFonts w:hint="eastAsia"/>
         </w:rPr>
+        <w:lastRenderedPageBreak/>
         <w:t>]</w:t>
       </w:r>
     </w:p>
@@ -6082,7 +6256,6 @@
           <w:rFonts w:hint="eastAsia"/>
           <w:color w:val="000000" w:themeColor="text1"/>
         </w:rPr>
-        <w:lastRenderedPageBreak/>
         <w:t>1.</w:t>
       </w:r>
       <w:r>

</xml_diff>

<commit_message>
index data interface done
</commit_message>
<xml_diff>
--- a/doc/协议文档.docx
+++ b/doc/协议文档.docx
@@ -4782,92 +4782,177 @@
         </w:rPr>
         <w:t>国内</w:t>
       </w:r>
+    </w:p>
+    <w:p>
+      <w:pPr>
+        <w:ind w:left="720" w:firstLine="720"/>
+      </w:pPr>
+      <w:r>
+        <w:t>“sort_type”:”0x00”, //</w:t>
+      </w:r>
+      <w:r>
+        <w:rPr>
+          <w:rFonts w:hint="eastAsia"/>
+        </w:rPr>
+        <w:t>排序</w:t>
+      </w:r>
+      <w:r>
+        <w:t>方式，默认时间排序，</w:t>
+      </w:r>
+      <w:r>
+        <w:rPr>
+          <w:rFonts w:hint="eastAsia"/>
+        </w:rPr>
+        <w:t>0</w:t>
+      </w:r>
+      <w:r>
+        <w:t>x00</w:t>
+      </w:r>
+      <w:r>
+        <w:rPr>
+          <w:rFonts w:hint="eastAsia"/>
+        </w:rPr>
+        <w:t>时间</w:t>
+      </w:r>
+      <w:r>
+        <w:t>排序，</w:t>
+      </w:r>
+      <w:r>
+        <w:rPr>
+          <w:rFonts w:hint="eastAsia"/>
+        </w:rPr>
+        <w:t>0x01</w:t>
+      </w:r>
+      <w:r>
+        <w:t>:</w:t>
+      </w:r>
+      <w:r>
+        <w:rPr>
+          <w:rFonts w:hint="eastAsia"/>
+        </w:rPr>
+        <w:t>评分</w:t>
+      </w:r>
+      <w:r>
+        <w:t>排序</w:t>
+      </w:r>
+      <w:r>
+        <w:rPr>
+          <w:rFonts w:hint="eastAsia"/>
+        </w:rPr>
+        <w:t>,</w:t>
+      </w:r>
+      <w:r>
+        <w:t>0</w:t>
+      </w:r>
+      <w:r>
+        <w:rPr>
+          <w:rFonts w:hint="eastAsia"/>
+        </w:rPr>
+        <w:t>x02:</w:t>
+      </w:r>
+      <w:r>
+        <w:rPr>
+          <w:rFonts w:hint="eastAsia"/>
+        </w:rPr>
+        <w:t>热度</w:t>
+      </w:r>
+      <w:r>
+        <w:t>排序</w:t>
+      </w:r>
+    </w:p>
+    <w:p>
+      <w:pPr>
+        <w:ind w:left="720" w:firstLine="720"/>
+        <w:rPr>
+          <w:rFonts w:hint="eastAsia"/>
+        </w:rPr>
+      </w:pPr>
+      <w:r>
+        <w:t>“index_type_child”:”lastest”</w:t>
+      </w:r>
+      <w:proofErr w:type="gramStart"/>
+      <w:r>
+        <w:t>,/</w:t>
+      </w:r>
+      <w:proofErr w:type="gramEnd"/>
+      <w:r>
+        <w:t>/lastest:</w:t>
+      </w:r>
+      <w:r>
+        <w:rPr>
+          <w:rFonts w:hint="eastAsia"/>
+        </w:rPr>
+        <w:t>首页</w:t>
+      </w:r>
+      <w:r>
+        <w:t>最新数据</w:t>
+      </w:r>
+      <w:r>
+        <w:rPr>
+          <w:rFonts w:hint="eastAsia"/>
+        </w:rPr>
+        <w:t>,classis:</w:t>
+      </w:r>
+      <w:r>
+        <w:rPr>
+          <w:rFonts w:hint="eastAsia"/>
+        </w:rPr>
+        <w:t>首页</w:t>
+      </w:r>
+      <w:r>
+        <w:t>经典影片</w:t>
+      </w:r>
+      <w:r>
+        <w:rPr>
+          <w:rFonts w:hint="eastAsia"/>
+        </w:rPr>
+        <w:t>,</w:t>
+      </w:r>
+      <w:r>
+        <w:rPr>
+          <w:rFonts w:hint="eastAsia"/>
+        </w:rPr>
+        <w:t>该项</w:t>
+      </w:r>
+      <w:r>
+        <w:t>只针对</w:t>
+      </w:r>
+      <w:r>
+        <w:rPr>
+          <w:rFonts w:hint="eastAsia"/>
+        </w:rPr>
+        <w:t xml:space="preserve">movie_type </w:t>
+      </w:r>
+      <w:r>
+        <w:rPr>
+          <w:rFonts w:hint="eastAsia"/>
+        </w:rPr>
+        <w:t>为</w:t>
+      </w:r>
+      <w:r>
+        <w:rPr>
+          <w:rFonts w:hint="eastAsia"/>
+        </w:rPr>
+        <w:t>0</w:t>
+      </w:r>
+      <w:r>
+        <w:t>x00</w:t>
+      </w:r>
+      <w:r>
+        <w:rPr>
+          <w:rFonts w:hint="eastAsia"/>
+        </w:rPr>
+        <w:t>的</w:t>
+      </w:r>
+      <w:r>
+        <w:t>时候生效</w:t>
+      </w:r>
       <w:bookmarkStart w:id="0" w:name="_GoBack"/>
       <w:bookmarkEnd w:id="0"/>
     </w:p>
     <w:p>
       <w:pPr>
         <w:ind w:left="720" w:firstLine="720"/>
-        <w:rPr>
-          <w:rFonts w:hint="eastAsia"/>
-        </w:rPr>
-      </w:pPr>
-      <w:r>
-        <w:t>“sort_type”:”0x00”, //</w:t>
-      </w:r>
-      <w:r>
-        <w:rPr>
-          <w:rFonts w:hint="eastAsia"/>
-        </w:rPr>
-        <w:t>排序</w:t>
-      </w:r>
-      <w:r>
-        <w:t>方式，默认时间排序，</w:t>
-      </w:r>
-      <w:r>
-        <w:rPr>
-          <w:rFonts w:hint="eastAsia"/>
-        </w:rPr>
-        <w:t>0</w:t>
-      </w:r>
-      <w:r>
-        <w:t>x00</w:t>
-      </w:r>
-      <w:r>
-        <w:rPr>
-          <w:rFonts w:hint="eastAsia"/>
-        </w:rPr>
-        <w:t>时间</w:t>
-      </w:r>
-      <w:r>
-        <w:t>排序，</w:t>
-      </w:r>
-      <w:r>
-        <w:rPr>
-          <w:rFonts w:hint="eastAsia"/>
-        </w:rPr>
-        <w:t>0x01</w:t>
-      </w:r>
-      <w:r>
-        <w:t>:</w:t>
-      </w:r>
-      <w:r>
-        <w:rPr>
-          <w:rFonts w:hint="eastAsia"/>
-        </w:rPr>
-        <w:t>评分</w:t>
-      </w:r>
-      <w:r>
-        <w:t>排序</w:t>
-      </w:r>
-      <w:r>
-        <w:rPr>
-          <w:rFonts w:hint="eastAsia"/>
-        </w:rPr>
-        <w:t>,</w:t>
-      </w:r>
-      <w:r>
-        <w:t>0</w:t>
-      </w:r>
-      <w:r>
-        <w:rPr>
-          <w:rFonts w:hint="eastAsia"/>
-        </w:rPr>
-        <w:t>x02:</w:t>
-      </w:r>
-      <w:r>
-        <w:rPr>
-          <w:rFonts w:hint="eastAsia"/>
-        </w:rPr>
-        <w:t>热度</w:t>
-      </w:r>
-      <w:r>
-        <w:t>排序</w:t>
-      </w:r>
-    </w:p>
-    <w:p>
-      <w:pPr>
-        <w:ind w:left="720" w:firstLine="720"/>
       </w:pPr>
       <w:r>
         <w:t>“page_index”:”1”,   //</w:t>
@@ -5141,6 +5226,33 @@
       <w:r>
         <w:t>:”xxxxxxxxxx”</w:t>
       </w:r>
+      <w:r>
+        <w:t>,</w:t>
+      </w:r>
+    </w:p>
+    <w:p>
+      <w:pPr>
+        <w:spacing w:before="120" w:after="0" w:line="240" w:lineRule="atLeast"/>
+      </w:pPr>
+      <w:r>
+        <w:tab/>
+      </w:r>
+      <w:r>
+        <w:tab/>
+        <w:t>“</w:t>
+      </w:r>
+      <w:r>
+        <w:t>re</w:t>
+      </w:r>
+      <w:r>
+        <w:t>l</w:t>
+      </w:r>
+      <w:r>
+        <w:t>ea</w:t>
+      </w:r>
+      <w:r>
+        <w:t>se_time”:”1232543534”</w:t>
+      </w:r>
     </w:p>
     <w:p>
       <w:pPr>
@@ -5198,6 +5310,7 @@
         <w:rPr>
           <w:rFonts w:hint="eastAsia"/>
         </w:rPr>
+        <w:lastRenderedPageBreak/>
         <w:t>}</w:t>
       </w:r>
     </w:p>
@@ -5234,6 +5347,844 @@
         <w:ind w:left="720" w:firstLine="720"/>
       </w:pPr>
       <w:r>
+        <w:t>“</w:t>
+      </w:r>
+      <w:r>
+        <w:rPr>
+          <w:rFonts w:hint="eastAsia"/>
+        </w:rPr>
+        <w:t>result</w:t>
+      </w:r>
+      <w:r>
+        <w:t>”</w:t>
+      </w:r>
+      <w:r>
+        <w:rPr>
+          <w:rFonts w:hint="eastAsia"/>
+        </w:rPr>
+        <w:t>:</w:t>
+      </w:r>
+      <w:r>
+        <w:t>”</w:t>
+      </w:r>
+      <w:r>
+        <w:rPr>
+          <w:rFonts w:hint="eastAsia"/>
+        </w:rPr>
+        <w:t>error</w:t>
+      </w:r>
+      <w:r>
+        <w:t>”</w:t>
+      </w:r>
+      <w:r>
+        <w:rPr>
+          <w:rFonts w:hint="eastAsia"/>
+        </w:rPr>
+        <w:t xml:space="preserve">,  </w:t>
+      </w:r>
+    </w:p>
+    <w:p>
+      <w:pPr>
+        <w:spacing w:before="120" w:after="0" w:line="240" w:lineRule="atLeast"/>
+        <w:ind w:left="720"/>
+      </w:pPr>
+      <w:r>
+        <w:rPr>
+          <w:rFonts w:hint="eastAsia"/>
+        </w:rPr>
+        <w:tab/>
+      </w:r>
+      <w:r>
+        <w:t>“</w:t>
+      </w:r>
+      <w:proofErr w:type="gramStart"/>
+      <w:r>
+        <w:rPr>
+          <w:rFonts w:hint="eastAsia"/>
+        </w:rPr>
+        <w:t>errors</w:t>
+      </w:r>
+      <w:proofErr w:type="gramEnd"/>
+      <w:r>
+        <w:t>”</w:t>
+      </w:r>
+      <w:r>
+        <w:rPr>
+          <w:rFonts w:hint="eastAsia"/>
+        </w:rPr>
+        <w:t>:[</w:t>
+      </w:r>
+    </w:p>
+    <w:p>
+      <w:pPr>
+        <w:spacing w:before="120" w:after="0" w:line="240" w:lineRule="atLeast"/>
+        <w:ind w:left="720"/>
+      </w:pPr>
+      <w:r>
+        <w:rPr>
+          <w:rFonts w:hint="eastAsia"/>
+        </w:rPr>
+        <w:tab/>
+      </w:r>
+      <w:r>
+        <w:rPr>
+          <w:rFonts w:hint="eastAsia"/>
+        </w:rPr>
+        <w:tab/>
+        <w:t>{</w:t>
+      </w:r>
+      <w:r>
+        <w:t>“</w:t>
+      </w:r>
+      <w:r>
+        <w:rPr>
+          <w:rFonts w:hint="eastAsia"/>
+        </w:rPr>
+        <w:t>errCode</w:t>
+      </w:r>
+      <w:r>
+        <w:t>”</w:t>
+      </w:r>
+      <w:r>
+        <w:rPr>
+          <w:rFonts w:hint="eastAsia"/>
+        </w:rPr>
+        <w:t>:1</w:t>
+      </w:r>
+      <w:r>
+        <w:rPr>
+          <w:rFonts w:hint="eastAsia"/>
+        </w:rPr>
+        <w:t>,</w:t>
+      </w:r>
+      <w:r>
+        <w:t>”</w:t>
+      </w:r>
+      <w:r>
+        <w:rPr>
+          <w:rFonts w:hint="eastAsia"/>
+        </w:rPr>
+        <w:t>desc</w:t>
+      </w:r>
+      <w:r>
+        <w:t>”</w:t>
+      </w:r>
+      <w:r>
+        <w:rPr>
+          <w:rFonts w:hint="eastAsia"/>
+        </w:rPr>
+        <w:t>:</w:t>
+      </w:r>
+      <w:r>
+        <w:t>”</w:t>
+      </w:r>
+      <w:r>
+        <w:rPr>
+          <w:rFonts w:hint="eastAsia"/>
+        </w:rPr>
+        <w:t>未找到</w:t>
+      </w:r>
+      <w:r>
+        <w:t>记录</w:t>
+      </w:r>
+      <w:r>
+        <w:t>”</w:t>
+      </w:r>
+      <w:r>
+        <w:rPr>
+          <w:rFonts w:hint="eastAsia"/>
+        </w:rPr>
+        <w:t>},</w:t>
+      </w:r>
+    </w:p>
+    <w:p>
+      <w:pPr>
+        <w:spacing w:before="120" w:after="0" w:line="240" w:lineRule="atLeast"/>
+        <w:ind w:left="720" w:firstLine="720"/>
+      </w:pPr>
+      <w:r>
+        <w:rPr>
+          <w:rFonts w:hint="eastAsia"/>
+        </w:rPr>
+        <w:t>]</w:t>
+      </w:r>
+    </w:p>
+    <w:p>
+      <w:pPr>
+        <w:ind w:firstLine="720"/>
+      </w:pPr>
+      <w:r>
+        <w:rPr>
+          <w:rFonts w:hint="eastAsia"/>
+        </w:rPr>
+        <w:t>}</w:t>
+      </w:r>
+    </w:p>
+    <w:p>
+      <w:pPr>
+        <w:pStyle w:val="Heading2"/>
+        <w:ind w:firstLine="720"/>
+        <w:rPr>
+          <w:rFonts w:hint="eastAsia"/>
+          <w:color w:val="000000" w:themeColor="text1"/>
+        </w:rPr>
+      </w:pPr>
+      <w:r>
+        <w:rPr>
+          <w:rFonts w:hint="eastAsia"/>
+          <w:color w:val="000000" w:themeColor="text1"/>
+        </w:rPr>
+        <w:t>1</w:t>
+      </w:r>
+      <w:r>
+        <w:rPr>
+          <w:rFonts w:hint="eastAsia"/>
+          <w:color w:val="000000" w:themeColor="text1"/>
+        </w:rPr>
+        <w:t>.</w:t>
+      </w:r>
+      <w:r>
+        <w:rPr>
+          <w:color w:val="000000" w:themeColor="text1"/>
+        </w:rPr>
+        <w:t>6</w:t>
+      </w:r>
+      <w:r>
+        <w:rPr>
+          <w:rFonts w:hint="eastAsia"/>
+          <w:color w:val="000000" w:themeColor="text1"/>
+        </w:rPr>
+        <w:t>搜索</w:t>
+      </w:r>
+      <w:r>
+        <w:rPr>
+          <w:color w:val="000000" w:themeColor="text1"/>
+        </w:rPr>
+        <w:t>影片</w:t>
+      </w:r>
+    </w:p>
+    <w:p>
+      <w:pPr>
+        <w:pStyle w:val="Heading3"/>
+        <w:ind w:firstLine="720"/>
+        <w:rPr>
+          <w:color w:val="000000" w:themeColor="text1"/>
+        </w:rPr>
+      </w:pPr>
+      <w:r>
+        <w:rPr>
+          <w:rFonts w:hint="eastAsia"/>
+          <w:color w:val="000000" w:themeColor="text1"/>
+        </w:rPr>
+        <w:t>POST</w:t>
+      </w:r>
+      <w:r>
+        <w:rPr>
+          <w:rFonts w:hint="eastAsia"/>
+          <w:color w:val="000000" w:themeColor="text1"/>
+        </w:rPr>
+        <w:t>：</w:t>
+      </w:r>
+      <w:r>
+        <w:rPr>
+          <w:rFonts w:hint="eastAsia"/>
+          <w:color w:val="000000" w:themeColor="text1"/>
+        </w:rPr>
+        <w:t>/api/</w:t>
+      </w:r>
+      <w:r>
+        <w:rPr>
+          <w:color w:val="000000" w:themeColor="text1"/>
+        </w:rPr>
+        <w:t>movie</w:t>
+      </w:r>
+      <w:r>
+        <w:rPr>
+          <w:rFonts w:hint="eastAsia"/>
+          <w:color w:val="000000" w:themeColor="text1"/>
+        </w:rPr>
+        <w:t>/</w:t>
+      </w:r>
+    </w:p>
+    <w:p>
+      <w:r>
+        <w:rPr>
+          <w:rFonts w:hint="eastAsia"/>
+        </w:rPr>
+        <w:tab/>
+        <w:t>{</w:t>
+      </w:r>
+    </w:p>
+    <w:p>
+      <w:r>
+        <w:rPr>
+          <w:rFonts w:hint="eastAsia"/>
+        </w:rPr>
+        <w:tab/>
+      </w:r>
+      <w:r>
+        <w:rPr>
+          <w:rFonts w:hint="eastAsia"/>
+        </w:rPr>
+        <w:tab/>
+      </w:r>
+      <w:r>
+        <w:t>“</w:t>
+      </w:r>
+      <w:r>
+        <w:rPr>
+          <w:rFonts w:hint="eastAsia"/>
+        </w:rPr>
+        <w:t>mode</w:t>
+      </w:r>
+      <w:r>
+        <w:t>”</w:t>
+      </w:r>
+      <w:r>
+        <w:rPr>
+          <w:rFonts w:hint="eastAsia"/>
+        </w:rPr>
+        <w:t>:</w:t>
+      </w:r>
+      <w:r>
+        <w:t>”</w:t>
+      </w:r>
+      <w:r>
+        <w:t>search</w:t>
+      </w:r>
+      <w:r>
+        <w:t>”</w:t>
+      </w:r>
+      <w:r>
+        <w:rPr>
+          <w:rFonts w:hint="eastAsia"/>
+        </w:rPr>
+        <w:t>,</w:t>
+      </w:r>
+      <w:r>
+        <w:rPr>
+          <w:rFonts w:hint="eastAsia"/>
+        </w:rPr>
+        <w:tab/>
+      </w:r>
+      <w:r>
+        <w:rPr>
+          <w:rFonts w:hint="eastAsia"/>
+        </w:rPr>
+        <w:tab/>
+      </w:r>
+      <w:r>
+        <w:rPr>
+          <w:rFonts w:hint="eastAsia"/>
+        </w:rPr>
+        <w:tab/>
+      </w:r>
+      <w:r>
+        <w:rPr>
+          <w:rFonts w:hint="eastAsia"/>
+        </w:rPr>
+        <w:t>//</w:t>
+      </w:r>
+      <w:r>
+        <w:t>”</w:t>
+      </w:r>
+      <w:r>
+        <w:rPr>
+          <w:rFonts w:hint="eastAsia"/>
+        </w:rPr>
+        <w:t>info</w:t>
+      </w:r>
+      <w:r>
+        <w:t>”</w:t>
+      </w:r>
+      <w:r>
+        <w:rPr>
+          <w:rFonts w:hint="eastAsia"/>
+        </w:rPr>
+        <w:t>:</w:t>
+      </w:r>
+      <w:r>
+        <w:rPr>
+          <w:rFonts w:hint="eastAsia"/>
+        </w:rPr>
+        <w:t>获取</w:t>
+      </w:r>
+      <w:r>
+        <w:rPr>
+          <w:rFonts w:hint="eastAsia"/>
+        </w:rPr>
+        <w:t>4s</w:t>
+      </w:r>
+      <w:r>
+        <w:rPr>
+          <w:rFonts w:hint="eastAsia"/>
+        </w:rPr>
+        <w:t>店对应的工种、工位、班组</w:t>
+      </w:r>
+    </w:p>
+    <w:p>
+      <w:pPr>
+        <w:rPr>
+          <w:rFonts w:hint="eastAsia"/>
+        </w:rPr>
+      </w:pPr>
+      <w:r>
+        <w:rPr>
+          <w:rFonts w:hint="eastAsia"/>
+        </w:rPr>
+        <w:tab/>
+      </w:r>
+      <w:r>
+        <w:rPr>
+          <w:rFonts w:hint="eastAsia"/>
+        </w:rPr>
+        <w:tab/>
+      </w:r>
+      <w:r>
+        <w:t>“</w:t>
+      </w:r>
+      <w:r>
+        <w:t>condition</w:t>
+      </w:r>
+      <w:r>
+        <w:t>”</w:t>
+      </w:r>
+      <w:r>
+        <w:rPr>
+          <w:rFonts w:hint="eastAsia"/>
+        </w:rPr>
+        <w:t>:</w:t>
+      </w:r>
+      <w:r>
+        <w:t>”</w:t>
+      </w:r>
+      <w:r>
+        <w:rPr>
+          <w:rFonts w:hint="eastAsia"/>
+        </w:rPr>
+        <w:t>围城</w:t>
+      </w:r>
+      <w:r>
+        <w:t>”</w:t>
+      </w:r>
+      <w:r>
+        <w:rPr>
+          <w:rFonts w:hint="eastAsia"/>
+        </w:rPr>
+        <w:t>,</w:t>
+      </w:r>
+      <w:r>
+        <w:tab/>
+      </w:r>
+      <w:r>
+        <w:tab/>
+      </w:r>
+      <w:r>
+        <w:rPr>
+          <w:rFonts w:hint="eastAsia"/>
+        </w:rPr>
+        <w:t>//</w:t>
+      </w:r>
+      <w:r>
+        <w:rPr>
+          <w:rFonts w:hint="eastAsia"/>
+        </w:rPr>
+        <w:t>电影</w:t>
+      </w:r>
+      <w:r>
+        <w:t>片名等</w:t>
+      </w:r>
+    </w:p>
+    <w:p>
+      <w:r>
+        <w:rPr>
+          <w:rFonts w:hint="eastAsia"/>
+        </w:rPr>
+        <w:tab/>
+      </w:r>
+      <w:r>
+        <w:rPr>
+          <w:rFonts w:hint="eastAsia"/>
+        </w:rPr>
+        <w:tab/>
+      </w:r>
+      <w:r>
+        <w:t>“</w:t>
+      </w:r>
+      <w:r>
+        <w:t>access_token</w:t>
+      </w:r>
+      <w:r>
+        <w:t>”</w:t>
+      </w:r>
+      <w:r>
+        <w:rPr>
+          <w:rFonts w:hint="eastAsia"/>
+        </w:rPr>
+        <w:t>:</w:t>
+      </w:r>
+      <w:r>
+        <w:t>”</w:t>
+      </w:r>
+      <w:r>
+        <w:rPr>
+          <w:rFonts w:hint="eastAsia"/>
+        </w:rPr>
+        <w:t>xxxxxxx</w:t>
+      </w:r>
+      <w:r>
+        <w:t>”</w:t>
+      </w:r>
+      <w:r>
+        <w:rPr>
+          <w:rFonts w:hint="eastAsia"/>
+        </w:rPr>
+        <w:t>,</w:t>
+      </w:r>
+      <w:r>
+        <w:tab/>
+      </w:r>
+      <w:r>
+        <w:tab/>
+      </w:r>
+      <w:r>
+        <w:rPr>
+          <w:rFonts w:hint="eastAsia"/>
+        </w:rPr>
+        <w:t>//</w:t>
+      </w:r>
+      <w:r>
+        <w:rPr>
+          <w:rFonts w:hint="eastAsia"/>
+        </w:rPr>
+        <w:t>注册码</w:t>
+      </w:r>
+    </w:p>
+    <w:p>
+      <w:pPr>
+        <w:ind w:firstLine="720"/>
+      </w:pPr>
+      <w:r>
+        <w:rPr>
+          <w:rFonts w:hint="eastAsia"/>
+        </w:rPr>
+        <w:t>}</w:t>
+      </w:r>
+    </w:p>
+    <w:p>
+      <w:pPr>
+        <w:pStyle w:val="Heading3"/>
+        <w:ind w:firstLine="720"/>
+        <w:rPr>
+          <w:color w:val="000000" w:themeColor="text1"/>
+        </w:rPr>
+      </w:pPr>
+      <w:proofErr w:type="gramStart"/>
+      <w:r>
+        <w:rPr>
+          <w:color w:val="000000" w:themeColor="text1"/>
+        </w:rPr>
+        <w:t>R</w:t>
+      </w:r>
+      <w:r>
+        <w:rPr>
+          <w:rFonts w:hint="eastAsia"/>
+          <w:color w:val="000000" w:themeColor="text1"/>
+        </w:rPr>
+        <w:t>esponse  ok</w:t>
+      </w:r>
+      <w:proofErr w:type="gramEnd"/>
+    </w:p>
+    <w:p>
+      <w:pPr>
+        <w:ind w:firstLine="720"/>
+      </w:pPr>
+      <w:r>
+        <w:rPr>
+          <w:rFonts w:hint="eastAsia"/>
+        </w:rPr>
+        <w:t>{</w:t>
+      </w:r>
+    </w:p>
+    <w:p>
+      <w:pPr>
+        <w:spacing w:before="120" w:after="0" w:line="240" w:lineRule="atLeast"/>
+        <w:ind w:left="720" w:firstLine="720"/>
+      </w:pPr>
+      <w:r>
+        <w:t>“</w:t>
+      </w:r>
+      <w:r>
+        <w:rPr>
+          <w:rFonts w:hint="eastAsia"/>
+        </w:rPr>
+        <w:t>result</w:t>
+      </w:r>
+      <w:r>
+        <w:t>”</w:t>
+      </w:r>
+      <w:r>
+        <w:rPr>
+          <w:rFonts w:hint="eastAsia"/>
+        </w:rPr>
+        <w:t>:</w:t>
+      </w:r>
+      <w:r>
+        <w:t>”ok”</w:t>
+      </w:r>
+      <w:r>
+        <w:rPr>
+          <w:rFonts w:hint="eastAsia"/>
+        </w:rPr>
+        <w:t>,</w:t>
+      </w:r>
+    </w:p>
+    <w:p>
+      <w:pPr>
+        <w:spacing w:before="120" w:after="0" w:line="240" w:lineRule="atLeast"/>
+        <w:ind w:left="720" w:firstLine="720"/>
+        <w:rPr>
+          <w:rFonts w:hint="eastAsia"/>
+        </w:rPr>
+      </w:pPr>
+      <w:r>
+        <w:rPr>
+          <w:rFonts w:hint="eastAsia"/>
+        </w:rPr>
+        <w:t xml:space="preserve"> </w:t>
+      </w:r>
+      <w:r>
+        <w:t>“list_items”</w:t>
+      </w:r>
+      <w:proofErr w:type="gramStart"/>
+      <w:r>
+        <w:rPr>
+          <w:rFonts w:hint="eastAsia"/>
+        </w:rPr>
+        <w:t>:[</w:t>
+      </w:r>
+      <w:proofErr w:type="gramEnd"/>
+    </w:p>
+    <w:p>
+      <w:pPr>
+        <w:spacing w:before="120" w:after="0" w:line="240" w:lineRule="atLeast"/>
+      </w:pPr>
+      <w:r>
+        <w:tab/>
+      </w:r>
+      <w:r>
+        <w:tab/>
+        <w:t>{“title”:”</w:t>
+      </w:r>
+      <w:r>
+        <w:rPr>
+          <w:rFonts w:hint="eastAsia"/>
+        </w:rPr>
+        <w:t>微微</w:t>
+      </w:r>
+      <w:r>
+        <w:t>一笑很</w:t>
+      </w:r>
+      <w:r>
+        <w:rPr>
+          <w:rFonts w:hint="eastAsia"/>
+        </w:rPr>
+        <w:t>倾城</w:t>
+      </w:r>
+      <w:r>
+        <w:t>”</w:t>
+      </w:r>
+      <w:r>
+        <w:rPr>
+          <w:rFonts w:hint="eastAsia"/>
+        </w:rPr>
+        <w:t>,</w:t>
+      </w:r>
+    </w:p>
+    <w:p>
+      <w:pPr>
+        <w:spacing w:before="120" w:after="0" w:line="240" w:lineRule="atLeast"/>
+        <w:ind w:left="720" w:firstLine="720"/>
+      </w:pPr>
+      <w:r>
+        <w:t>”star_score”:”7.0”,</w:t>
+      </w:r>
+    </w:p>
+    <w:p>
+      <w:pPr>
+        <w:spacing w:before="120" w:after="0" w:line="240" w:lineRule="atLeast"/>
+        <w:ind w:left="720" w:firstLine="720"/>
+      </w:pPr>
+      <w:r>
+        <w:t>”major_img_url”:”http://xxx.xxx.xx.jpg”,</w:t>
+      </w:r>
+    </w:p>
+    <w:p>
+      <w:pPr>
+        <w:spacing w:before="120" w:after="0" w:line="240" w:lineRule="atLeast"/>
+        <w:rPr>
+          <w:rFonts w:hint="eastAsia"/>
+        </w:rPr>
+      </w:pPr>
+      <w:r>
+        <w:tab/>
+      </w:r>
+      <w:r>
+        <w:tab/>
+        <w:t>“download_url”:”ftp://xxxx.xxxx.xxxx”</w:t>
+      </w:r>
+      <w:proofErr w:type="gramStart"/>
+      <w:r>
+        <w:t>,</w:t>
+      </w:r>
+      <w:r>
+        <w:rPr>
+          <w:rFonts w:hint="eastAsia"/>
+        </w:rPr>
+        <w:t>/</w:t>
+      </w:r>
+      <w:proofErr w:type="gramEnd"/>
+      <w:r>
+        <w:rPr>
+          <w:rFonts w:hint="eastAsia"/>
+        </w:rPr>
+        <w:t>/</w:t>
+      </w:r>
+      <w:r>
+        <w:rPr>
+          <w:rFonts w:hint="eastAsia"/>
+        </w:rPr>
+        <w:t>下载</w:t>
+      </w:r>
+      <w:r>
+        <w:t>链接</w:t>
+      </w:r>
+    </w:p>
+    <w:p>
+      <w:pPr>
+        <w:spacing w:before="120" w:after="0" w:line="240" w:lineRule="atLeast"/>
+        <w:rPr>
+          <w:rFonts w:hint="eastAsia"/>
+        </w:rPr>
+      </w:pPr>
+      <w:r>
+        <w:tab/>
+      </w:r>
+      <w:r>
+        <w:tab/>
+        <w:t>“content”:”xxxxxxxxxx”</w:t>
+      </w:r>
+      <w:r>
+        <w:t xml:space="preserve"> </w:t>
+      </w:r>
+      <w:r>
+        <w:rPr>
+          <w:rFonts w:hint="eastAsia"/>
+        </w:rPr>
+        <w:t>//</w:t>
+      </w:r>
+      <w:r>
+        <w:rPr>
+          <w:rFonts w:hint="eastAsia"/>
+        </w:rPr>
+        <w:t>影片</w:t>
+      </w:r>
+      <w:r>
+        <w:t>详细介绍</w:t>
+      </w:r>
+    </w:p>
+    <w:p>
+      <w:pPr>
+        <w:spacing w:before="120" w:after="0" w:line="240" w:lineRule="atLeast"/>
+      </w:pPr>
+      <w:r>
+        <w:tab/>
+      </w:r>
+      <w:r>
+        <w:tab/>
+        <w:t>},</w:t>
+      </w:r>
+    </w:p>
+    <w:p>
+      <w:pPr>
+        <w:spacing w:before="120" w:after="0" w:line="240" w:lineRule="atLeast"/>
+      </w:pPr>
+      <w:r>
+        <w:tab/>
+      </w:r>
+      <w:r>
+        <w:tab/>
+        <w:t>{}</w:t>
+      </w:r>
+    </w:p>
+    <w:p>
+      <w:pPr>
+        <w:spacing w:before="120" w:after="0" w:line="240" w:lineRule="atLeast"/>
+        <w:ind w:left="720" w:firstLine="720"/>
+      </w:pPr>
+      <w:r>
+        <w:t>…</w:t>
+      </w:r>
+    </w:p>
+    <w:p>
+      <w:pPr>
+        <w:spacing w:before="120" w:after="0" w:line="240" w:lineRule="atLeast"/>
+        <w:ind w:left="720" w:firstLine="720"/>
+      </w:pPr>
+      <w:r>
+        <w:rPr>
+          <w:rFonts w:hint="eastAsia"/>
+        </w:rPr>
+        <w:t>]</w:t>
+      </w:r>
+      <w:r>
+        <w:tab/>
+      </w:r>
+    </w:p>
+    <w:p>
+      <w:pPr>
+        <w:ind w:firstLine="720"/>
+      </w:pPr>
+      <w:r>
+        <w:rPr>
+          <w:rFonts w:hint="eastAsia"/>
+        </w:rPr>
+        <w:t>}</w:t>
+      </w:r>
+    </w:p>
+    <w:p>
+      <w:pPr>
+        <w:pStyle w:val="Heading3"/>
+        <w:ind w:firstLine="720"/>
+        <w:rPr>
+          <w:color w:val="000000" w:themeColor="text1"/>
+        </w:rPr>
+      </w:pPr>
+      <w:r>
+        <w:rPr>
+          <w:rFonts w:hint="eastAsia"/>
+          <w:color w:val="000000" w:themeColor="text1"/>
+        </w:rPr>
+        <w:t>Response Error</w:t>
+      </w:r>
+    </w:p>
+    <w:p>
+      <w:pPr>
+        <w:ind w:firstLine="720"/>
+      </w:pPr>
+      <w:r>
+        <w:rPr>
+          <w:rFonts w:hint="eastAsia"/>
+        </w:rPr>
+        <w:t>{</w:t>
+      </w:r>
+    </w:p>
+    <w:p>
+      <w:pPr>
+        <w:spacing w:before="120" w:after="0" w:line="240" w:lineRule="atLeast"/>
+        <w:ind w:left="720" w:firstLine="720"/>
+      </w:pPr>
+      <w:r>
         <w:lastRenderedPageBreak/>
         <w:t>“</w:t>
       </w:r>
@@ -5337,13 +6288,7 @@
         <w:rPr>
           <w:rFonts w:hint="eastAsia"/>
         </w:rPr>
-        <w:t>:1</w:t>
-      </w:r>
-      <w:r>
-        <w:rPr>
-          <w:rFonts w:hint="eastAsia"/>
-        </w:rPr>
-        <w:t>,</w:t>
+        <w:t>:1,</w:t>
       </w:r>
       <w:r>
         <w:t>”</w:t>
@@ -5394,839 +6339,6 @@
         <w:rPr>
           <w:rFonts w:hint="eastAsia"/>
         </w:rPr>
-        <w:t>]</w:t>
-      </w:r>
-    </w:p>
-    <w:p>
-      <w:pPr>
-        <w:ind w:firstLine="720"/>
-      </w:pPr>
-      <w:r>
-        <w:rPr>
-          <w:rFonts w:hint="eastAsia"/>
-        </w:rPr>
-        <w:t>}</w:t>
-      </w:r>
-    </w:p>
-    <w:p>
-      <w:pPr>
-        <w:pStyle w:val="Heading2"/>
-        <w:ind w:firstLine="720"/>
-        <w:rPr>
-          <w:rFonts w:hint="eastAsia"/>
-          <w:color w:val="000000" w:themeColor="text1"/>
-        </w:rPr>
-      </w:pPr>
-      <w:r>
-        <w:rPr>
-          <w:rFonts w:hint="eastAsia"/>
-          <w:color w:val="000000" w:themeColor="text1"/>
-        </w:rPr>
-        <w:t>1</w:t>
-      </w:r>
-      <w:r>
-        <w:rPr>
-          <w:rFonts w:hint="eastAsia"/>
-          <w:color w:val="000000" w:themeColor="text1"/>
-        </w:rPr>
-        <w:t>.</w:t>
-      </w:r>
-      <w:r>
-        <w:rPr>
-          <w:color w:val="000000" w:themeColor="text1"/>
-        </w:rPr>
-        <w:t>6</w:t>
-      </w:r>
-      <w:r>
-        <w:rPr>
-          <w:rFonts w:hint="eastAsia"/>
-          <w:color w:val="000000" w:themeColor="text1"/>
-        </w:rPr>
-        <w:t>搜索</w:t>
-      </w:r>
-      <w:r>
-        <w:rPr>
-          <w:color w:val="000000" w:themeColor="text1"/>
-        </w:rPr>
-        <w:t>影片</w:t>
-      </w:r>
-    </w:p>
-    <w:p>
-      <w:pPr>
-        <w:pStyle w:val="Heading3"/>
-        <w:ind w:firstLine="720"/>
-        <w:rPr>
-          <w:color w:val="000000" w:themeColor="text1"/>
-        </w:rPr>
-      </w:pPr>
-      <w:r>
-        <w:rPr>
-          <w:rFonts w:hint="eastAsia"/>
-          <w:color w:val="000000" w:themeColor="text1"/>
-        </w:rPr>
-        <w:t>POST</w:t>
-      </w:r>
-      <w:r>
-        <w:rPr>
-          <w:rFonts w:hint="eastAsia"/>
-          <w:color w:val="000000" w:themeColor="text1"/>
-        </w:rPr>
-        <w:t>：</w:t>
-      </w:r>
-      <w:r>
-        <w:rPr>
-          <w:rFonts w:hint="eastAsia"/>
-          <w:color w:val="000000" w:themeColor="text1"/>
-        </w:rPr>
-        <w:t>/api/</w:t>
-      </w:r>
-      <w:r>
-        <w:rPr>
-          <w:color w:val="000000" w:themeColor="text1"/>
-        </w:rPr>
-        <w:t>movie</w:t>
-      </w:r>
-      <w:r>
-        <w:rPr>
-          <w:rFonts w:hint="eastAsia"/>
-          <w:color w:val="000000" w:themeColor="text1"/>
-        </w:rPr>
-        <w:t>/</w:t>
-      </w:r>
-    </w:p>
-    <w:p>
-      <w:r>
-        <w:rPr>
-          <w:rFonts w:hint="eastAsia"/>
-        </w:rPr>
-        <w:tab/>
-        <w:t>{</w:t>
-      </w:r>
-    </w:p>
-    <w:p>
-      <w:r>
-        <w:rPr>
-          <w:rFonts w:hint="eastAsia"/>
-        </w:rPr>
-        <w:tab/>
-      </w:r>
-      <w:r>
-        <w:rPr>
-          <w:rFonts w:hint="eastAsia"/>
-        </w:rPr>
-        <w:tab/>
-      </w:r>
-      <w:r>
-        <w:t>“</w:t>
-      </w:r>
-      <w:r>
-        <w:rPr>
-          <w:rFonts w:hint="eastAsia"/>
-        </w:rPr>
-        <w:t>mode</w:t>
-      </w:r>
-      <w:r>
-        <w:t>”</w:t>
-      </w:r>
-      <w:r>
-        <w:rPr>
-          <w:rFonts w:hint="eastAsia"/>
-        </w:rPr>
-        <w:t>:</w:t>
-      </w:r>
-      <w:r>
-        <w:t>”</w:t>
-      </w:r>
-      <w:r>
-        <w:t>search</w:t>
-      </w:r>
-      <w:r>
-        <w:t>”</w:t>
-      </w:r>
-      <w:r>
-        <w:rPr>
-          <w:rFonts w:hint="eastAsia"/>
-        </w:rPr>
-        <w:t>,</w:t>
-      </w:r>
-      <w:r>
-        <w:rPr>
-          <w:rFonts w:hint="eastAsia"/>
-        </w:rPr>
-        <w:tab/>
-      </w:r>
-      <w:r>
-        <w:rPr>
-          <w:rFonts w:hint="eastAsia"/>
-        </w:rPr>
-        <w:tab/>
-      </w:r>
-      <w:r>
-        <w:rPr>
-          <w:rFonts w:hint="eastAsia"/>
-        </w:rPr>
-        <w:tab/>
-      </w:r>
-      <w:r>
-        <w:rPr>
-          <w:rFonts w:hint="eastAsia"/>
-        </w:rPr>
-        <w:t>//</w:t>
-      </w:r>
-      <w:r>
-        <w:t>”</w:t>
-      </w:r>
-      <w:r>
-        <w:rPr>
-          <w:rFonts w:hint="eastAsia"/>
-        </w:rPr>
-        <w:t>info</w:t>
-      </w:r>
-      <w:r>
-        <w:t>”</w:t>
-      </w:r>
-      <w:r>
-        <w:rPr>
-          <w:rFonts w:hint="eastAsia"/>
-        </w:rPr>
-        <w:t>:</w:t>
-      </w:r>
-      <w:r>
-        <w:rPr>
-          <w:rFonts w:hint="eastAsia"/>
-        </w:rPr>
-        <w:t>获取</w:t>
-      </w:r>
-      <w:r>
-        <w:rPr>
-          <w:rFonts w:hint="eastAsia"/>
-        </w:rPr>
-        <w:t>4s</w:t>
-      </w:r>
-      <w:r>
-        <w:rPr>
-          <w:rFonts w:hint="eastAsia"/>
-        </w:rPr>
-        <w:t>店对应的工种、工位、班组</w:t>
-      </w:r>
-    </w:p>
-    <w:p>
-      <w:pPr>
-        <w:rPr>
-          <w:rFonts w:hint="eastAsia"/>
-        </w:rPr>
-      </w:pPr>
-      <w:r>
-        <w:rPr>
-          <w:rFonts w:hint="eastAsia"/>
-        </w:rPr>
-        <w:tab/>
-      </w:r>
-      <w:r>
-        <w:rPr>
-          <w:rFonts w:hint="eastAsia"/>
-        </w:rPr>
-        <w:tab/>
-      </w:r>
-      <w:r>
-        <w:t>“</w:t>
-      </w:r>
-      <w:r>
-        <w:t>condition</w:t>
-      </w:r>
-      <w:r>
-        <w:t>”</w:t>
-      </w:r>
-      <w:r>
-        <w:rPr>
-          <w:rFonts w:hint="eastAsia"/>
-        </w:rPr>
-        <w:t>:</w:t>
-      </w:r>
-      <w:r>
-        <w:t>”</w:t>
-      </w:r>
-      <w:r>
-        <w:rPr>
-          <w:rFonts w:hint="eastAsia"/>
-        </w:rPr>
-        <w:t>围城</w:t>
-      </w:r>
-      <w:r>
-        <w:t>”</w:t>
-      </w:r>
-      <w:r>
-        <w:rPr>
-          <w:rFonts w:hint="eastAsia"/>
-        </w:rPr>
-        <w:t>,</w:t>
-      </w:r>
-      <w:r>
-        <w:tab/>
-      </w:r>
-      <w:r>
-        <w:tab/>
-      </w:r>
-      <w:r>
-        <w:rPr>
-          <w:rFonts w:hint="eastAsia"/>
-        </w:rPr>
-        <w:t>//</w:t>
-      </w:r>
-      <w:r>
-        <w:rPr>
-          <w:rFonts w:hint="eastAsia"/>
-        </w:rPr>
-        <w:t>电影</w:t>
-      </w:r>
-      <w:r>
-        <w:t>片名等</w:t>
-      </w:r>
-    </w:p>
-    <w:p>
-      <w:r>
-        <w:rPr>
-          <w:rFonts w:hint="eastAsia"/>
-        </w:rPr>
-        <w:tab/>
-      </w:r>
-      <w:r>
-        <w:rPr>
-          <w:rFonts w:hint="eastAsia"/>
-        </w:rPr>
-        <w:tab/>
-      </w:r>
-      <w:r>
-        <w:t>“</w:t>
-      </w:r>
-      <w:r>
-        <w:t>access_token</w:t>
-      </w:r>
-      <w:r>
-        <w:t>”</w:t>
-      </w:r>
-      <w:r>
-        <w:rPr>
-          <w:rFonts w:hint="eastAsia"/>
-        </w:rPr>
-        <w:t>:</w:t>
-      </w:r>
-      <w:r>
-        <w:t>”</w:t>
-      </w:r>
-      <w:r>
-        <w:rPr>
-          <w:rFonts w:hint="eastAsia"/>
-        </w:rPr>
-        <w:t>xxxxxxx</w:t>
-      </w:r>
-      <w:r>
-        <w:t>”</w:t>
-      </w:r>
-      <w:r>
-        <w:rPr>
-          <w:rFonts w:hint="eastAsia"/>
-        </w:rPr>
-        <w:t>,</w:t>
-      </w:r>
-      <w:r>
-        <w:tab/>
-      </w:r>
-      <w:r>
-        <w:tab/>
-      </w:r>
-      <w:r>
-        <w:rPr>
-          <w:rFonts w:hint="eastAsia"/>
-        </w:rPr>
-        <w:t>//</w:t>
-      </w:r>
-      <w:r>
-        <w:rPr>
-          <w:rFonts w:hint="eastAsia"/>
-        </w:rPr>
-        <w:t>注册码</w:t>
-      </w:r>
-    </w:p>
-    <w:p>
-      <w:pPr>
-        <w:ind w:firstLine="720"/>
-      </w:pPr>
-      <w:r>
-        <w:rPr>
-          <w:rFonts w:hint="eastAsia"/>
-        </w:rPr>
-        <w:t>}</w:t>
-      </w:r>
-    </w:p>
-    <w:p>
-      <w:pPr>
-        <w:pStyle w:val="Heading3"/>
-        <w:ind w:firstLine="720"/>
-        <w:rPr>
-          <w:color w:val="000000" w:themeColor="text1"/>
-        </w:rPr>
-      </w:pPr>
-      <w:proofErr w:type="gramStart"/>
-      <w:r>
-        <w:rPr>
-          <w:color w:val="000000" w:themeColor="text1"/>
-        </w:rPr>
-        <w:t>R</w:t>
-      </w:r>
-      <w:r>
-        <w:rPr>
-          <w:rFonts w:hint="eastAsia"/>
-          <w:color w:val="000000" w:themeColor="text1"/>
-        </w:rPr>
-        <w:t>esponse  ok</w:t>
-      </w:r>
-      <w:proofErr w:type="gramEnd"/>
-    </w:p>
-    <w:p>
-      <w:pPr>
-        <w:ind w:firstLine="720"/>
-      </w:pPr>
-      <w:r>
-        <w:rPr>
-          <w:rFonts w:hint="eastAsia"/>
-        </w:rPr>
-        <w:t>{</w:t>
-      </w:r>
-    </w:p>
-    <w:p>
-      <w:pPr>
-        <w:spacing w:before="120" w:after="0" w:line="240" w:lineRule="atLeast"/>
-        <w:ind w:left="720" w:firstLine="720"/>
-      </w:pPr>
-      <w:r>
-        <w:t>“</w:t>
-      </w:r>
-      <w:r>
-        <w:rPr>
-          <w:rFonts w:hint="eastAsia"/>
-        </w:rPr>
-        <w:t>result</w:t>
-      </w:r>
-      <w:r>
-        <w:t>”</w:t>
-      </w:r>
-      <w:r>
-        <w:rPr>
-          <w:rFonts w:hint="eastAsia"/>
-        </w:rPr>
-        <w:t>:</w:t>
-      </w:r>
-      <w:r>
-        <w:t>”ok”</w:t>
-      </w:r>
-      <w:r>
-        <w:rPr>
-          <w:rFonts w:hint="eastAsia"/>
-        </w:rPr>
-        <w:t>,</w:t>
-      </w:r>
-    </w:p>
-    <w:p>
-      <w:pPr>
-        <w:spacing w:before="120" w:after="0" w:line="240" w:lineRule="atLeast"/>
-        <w:ind w:left="720" w:firstLine="720"/>
-        <w:rPr>
-          <w:rFonts w:hint="eastAsia"/>
-        </w:rPr>
-      </w:pPr>
-      <w:r>
-        <w:rPr>
-          <w:rFonts w:hint="eastAsia"/>
-        </w:rPr>
-        <w:t xml:space="preserve"> </w:t>
-      </w:r>
-      <w:r>
-        <w:t>“list_items”</w:t>
-      </w:r>
-      <w:proofErr w:type="gramStart"/>
-      <w:r>
-        <w:rPr>
-          <w:rFonts w:hint="eastAsia"/>
-        </w:rPr>
-        <w:t>:[</w:t>
-      </w:r>
-      <w:proofErr w:type="gramEnd"/>
-    </w:p>
-    <w:p>
-      <w:pPr>
-        <w:spacing w:before="120" w:after="0" w:line="240" w:lineRule="atLeast"/>
-      </w:pPr>
-      <w:r>
-        <w:tab/>
-      </w:r>
-      <w:r>
-        <w:tab/>
-        <w:t>{“title”:”</w:t>
-      </w:r>
-      <w:r>
-        <w:rPr>
-          <w:rFonts w:hint="eastAsia"/>
-        </w:rPr>
-        <w:t>微微</w:t>
-      </w:r>
-      <w:r>
-        <w:t>一笑很</w:t>
-      </w:r>
-      <w:r>
-        <w:rPr>
-          <w:rFonts w:hint="eastAsia"/>
-        </w:rPr>
-        <w:t>倾城</w:t>
-      </w:r>
-      <w:r>
-        <w:t>”</w:t>
-      </w:r>
-      <w:r>
-        <w:rPr>
-          <w:rFonts w:hint="eastAsia"/>
-        </w:rPr>
-        <w:t>,</w:t>
-      </w:r>
-    </w:p>
-    <w:p>
-      <w:pPr>
-        <w:spacing w:before="120" w:after="0" w:line="240" w:lineRule="atLeast"/>
-        <w:ind w:left="720" w:firstLine="720"/>
-      </w:pPr>
-      <w:r>
-        <w:t>”star_score”:”7.0”,</w:t>
-      </w:r>
-    </w:p>
-    <w:p>
-      <w:pPr>
-        <w:spacing w:before="120" w:after="0" w:line="240" w:lineRule="atLeast"/>
-        <w:ind w:left="720" w:firstLine="720"/>
-      </w:pPr>
-      <w:r>
-        <w:t>”major_img_url”:”http://xxx.xxx.xx.jpg”,</w:t>
-      </w:r>
-    </w:p>
-    <w:p>
-      <w:pPr>
-        <w:spacing w:before="120" w:after="0" w:line="240" w:lineRule="atLeast"/>
-        <w:rPr>
-          <w:rFonts w:hint="eastAsia"/>
-        </w:rPr>
-      </w:pPr>
-      <w:r>
-        <w:tab/>
-      </w:r>
-      <w:r>
-        <w:tab/>
-        <w:t>“download_url”:”ftp://xxxx.xxxx.xxxx”</w:t>
-      </w:r>
-      <w:proofErr w:type="gramStart"/>
-      <w:r>
-        <w:t>,</w:t>
-      </w:r>
-      <w:r>
-        <w:rPr>
-          <w:rFonts w:hint="eastAsia"/>
-        </w:rPr>
-        <w:t>/</w:t>
-      </w:r>
-      <w:proofErr w:type="gramEnd"/>
-      <w:r>
-        <w:rPr>
-          <w:rFonts w:hint="eastAsia"/>
-        </w:rPr>
-        <w:t>/</w:t>
-      </w:r>
-      <w:r>
-        <w:rPr>
-          <w:rFonts w:hint="eastAsia"/>
-        </w:rPr>
-        <w:t>下载</w:t>
-      </w:r>
-      <w:r>
-        <w:t>链接</w:t>
-      </w:r>
-    </w:p>
-    <w:p>
-      <w:pPr>
-        <w:spacing w:before="120" w:after="0" w:line="240" w:lineRule="atLeast"/>
-        <w:rPr>
-          <w:rFonts w:hint="eastAsia"/>
-        </w:rPr>
-      </w:pPr>
-      <w:r>
-        <w:tab/>
-      </w:r>
-      <w:r>
-        <w:tab/>
-        <w:t>“content”:”xxxxxxxxxx”</w:t>
-      </w:r>
-      <w:r>
-        <w:t xml:space="preserve"> </w:t>
-      </w:r>
-      <w:r>
-        <w:rPr>
-          <w:rFonts w:hint="eastAsia"/>
-        </w:rPr>
-        <w:t>//</w:t>
-      </w:r>
-      <w:r>
-        <w:rPr>
-          <w:rFonts w:hint="eastAsia"/>
-        </w:rPr>
-        <w:t>影片</w:t>
-      </w:r>
-      <w:r>
-        <w:t>详细介绍</w:t>
-      </w:r>
-    </w:p>
-    <w:p>
-      <w:pPr>
-        <w:spacing w:before="120" w:after="0" w:line="240" w:lineRule="atLeast"/>
-      </w:pPr>
-      <w:r>
-        <w:tab/>
-      </w:r>
-      <w:r>
-        <w:tab/>
-        <w:t>},</w:t>
-      </w:r>
-    </w:p>
-    <w:p>
-      <w:pPr>
-        <w:spacing w:before="120" w:after="0" w:line="240" w:lineRule="atLeast"/>
-      </w:pPr>
-      <w:r>
-        <w:tab/>
-      </w:r>
-      <w:r>
-        <w:tab/>
-        <w:t>{}</w:t>
-      </w:r>
-    </w:p>
-    <w:p>
-      <w:pPr>
-        <w:spacing w:before="120" w:after="0" w:line="240" w:lineRule="atLeast"/>
-        <w:ind w:left="720" w:firstLine="720"/>
-      </w:pPr>
-      <w:r>
-        <w:t>…</w:t>
-      </w:r>
-    </w:p>
-    <w:p>
-      <w:pPr>
-        <w:spacing w:before="120" w:after="0" w:line="240" w:lineRule="atLeast"/>
-        <w:ind w:left="720" w:firstLine="720"/>
-      </w:pPr>
-      <w:r>
-        <w:rPr>
-          <w:rFonts w:hint="eastAsia"/>
-        </w:rPr>
-        <w:t>]</w:t>
-      </w:r>
-      <w:r>
-        <w:tab/>
-      </w:r>
-    </w:p>
-    <w:p>
-      <w:pPr>
-        <w:ind w:firstLine="720"/>
-      </w:pPr>
-      <w:r>
-        <w:rPr>
-          <w:rFonts w:hint="eastAsia"/>
-        </w:rPr>
-        <w:t>}</w:t>
-      </w:r>
-    </w:p>
-    <w:p>
-      <w:pPr>
-        <w:pStyle w:val="Heading3"/>
-        <w:ind w:firstLine="720"/>
-        <w:rPr>
-          <w:color w:val="000000" w:themeColor="text1"/>
-        </w:rPr>
-      </w:pPr>
-      <w:r>
-        <w:rPr>
-          <w:rFonts w:hint="eastAsia"/>
-          <w:color w:val="000000" w:themeColor="text1"/>
-        </w:rPr>
-        <w:t>Response Error</w:t>
-      </w:r>
-    </w:p>
-    <w:p>
-      <w:pPr>
-        <w:ind w:firstLine="720"/>
-      </w:pPr>
-      <w:r>
-        <w:rPr>
-          <w:rFonts w:hint="eastAsia"/>
-        </w:rPr>
-        <w:t>{</w:t>
-      </w:r>
-    </w:p>
-    <w:p>
-      <w:pPr>
-        <w:spacing w:before="120" w:after="0" w:line="240" w:lineRule="atLeast"/>
-        <w:ind w:left="720" w:firstLine="720"/>
-      </w:pPr>
-      <w:r>
-        <w:t>“</w:t>
-      </w:r>
-      <w:r>
-        <w:rPr>
-          <w:rFonts w:hint="eastAsia"/>
-        </w:rPr>
-        <w:t>result</w:t>
-      </w:r>
-      <w:r>
-        <w:t>”</w:t>
-      </w:r>
-      <w:r>
-        <w:rPr>
-          <w:rFonts w:hint="eastAsia"/>
-        </w:rPr>
-        <w:t>:</w:t>
-      </w:r>
-      <w:r>
-        <w:t>”</w:t>
-      </w:r>
-      <w:r>
-        <w:rPr>
-          <w:rFonts w:hint="eastAsia"/>
-        </w:rPr>
-        <w:t>error</w:t>
-      </w:r>
-      <w:r>
-        <w:t>”</w:t>
-      </w:r>
-      <w:r>
-        <w:rPr>
-          <w:rFonts w:hint="eastAsia"/>
-        </w:rPr>
-        <w:t xml:space="preserve">,  </w:t>
-      </w:r>
-    </w:p>
-    <w:p>
-      <w:pPr>
-        <w:spacing w:before="120" w:after="0" w:line="240" w:lineRule="atLeast"/>
-        <w:ind w:left="720"/>
-      </w:pPr>
-      <w:r>
-        <w:rPr>
-          <w:rFonts w:hint="eastAsia"/>
-        </w:rPr>
-        <w:tab/>
-      </w:r>
-      <w:r>
-        <w:t>“</w:t>
-      </w:r>
-      <w:proofErr w:type="gramStart"/>
-      <w:r>
-        <w:rPr>
-          <w:rFonts w:hint="eastAsia"/>
-        </w:rPr>
-        <w:t>errors</w:t>
-      </w:r>
-      <w:proofErr w:type="gramEnd"/>
-      <w:r>
-        <w:t>”</w:t>
-      </w:r>
-      <w:r>
-        <w:rPr>
-          <w:rFonts w:hint="eastAsia"/>
-        </w:rPr>
-        <w:t>:[</w:t>
-      </w:r>
-    </w:p>
-    <w:p>
-      <w:pPr>
-        <w:spacing w:before="120" w:after="0" w:line="240" w:lineRule="atLeast"/>
-        <w:ind w:left="720"/>
-      </w:pPr>
-      <w:r>
-        <w:rPr>
-          <w:rFonts w:hint="eastAsia"/>
-        </w:rPr>
-        <w:tab/>
-      </w:r>
-      <w:r>
-        <w:rPr>
-          <w:rFonts w:hint="eastAsia"/>
-        </w:rPr>
-        <w:tab/>
-        <w:t>{</w:t>
-      </w:r>
-      <w:r>
-        <w:t>“</w:t>
-      </w:r>
-      <w:r>
-        <w:rPr>
-          <w:rFonts w:hint="eastAsia"/>
-        </w:rPr>
-        <w:t>errCode</w:t>
-      </w:r>
-      <w:r>
-        <w:t>”</w:t>
-      </w:r>
-      <w:r>
-        <w:rPr>
-          <w:rFonts w:hint="eastAsia"/>
-        </w:rPr>
-        <w:t>:1,</w:t>
-      </w:r>
-      <w:r>
-        <w:t>”</w:t>
-      </w:r>
-      <w:r>
-        <w:rPr>
-          <w:rFonts w:hint="eastAsia"/>
-        </w:rPr>
-        <w:t>desc</w:t>
-      </w:r>
-      <w:r>
-        <w:t>”</w:t>
-      </w:r>
-      <w:r>
-        <w:rPr>
-          <w:rFonts w:hint="eastAsia"/>
-        </w:rPr>
-        <w:t>:</w:t>
-      </w:r>
-      <w:r>
-        <w:t>”</w:t>
-      </w:r>
-      <w:r>
-        <w:rPr>
-          <w:rFonts w:hint="eastAsia"/>
-        </w:rPr>
-        <w:t>未找到</w:t>
-      </w:r>
-      <w:r>
-        <w:t>记录</w:t>
-      </w:r>
-      <w:r>
-        <w:t>”</w:t>
-      </w:r>
-      <w:r>
-        <w:rPr>
-          <w:rFonts w:hint="eastAsia"/>
-        </w:rPr>
-        <w:t>},</w:t>
-      </w:r>
-    </w:p>
-    <w:p>
-      <w:pPr>
-        <w:spacing w:before="120" w:after="0" w:line="240" w:lineRule="atLeast"/>
-        <w:ind w:left="720" w:firstLine="720"/>
-      </w:pPr>
-      <w:r>
-        <w:rPr>
-          <w:rFonts w:hint="eastAsia"/>
-        </w:rPr>
-        <w:lastRenderedPageBreak/>
         <w:t>]</w:t>
       </w:r>
     </w:p>

</xml_diff>